<commit_message>
Integrate Tschopp's comments, except the big one
</commit_message>
<xml_diff>
--- a/revision2/response-to-reviews2.docx
+++ b/revision2/response-to-reviews2.docx
@@ -133,11 +133,7 @@
       </w:pPr>
       <w:r>
         <w:rPr/>
-        <w:t xml:space="preserve">XXX </w:t>
-      </w:r>
-      <w:r>
-        <w:rPr/>
-        <w:t>For other purposes, such as measuring the articular surface area of the centrum to estimate biomechanical loading or intervertebral cartilage properties, we might prefer to orient the vertebra with the articular surfaces vertical</w:t>
+        <w:t>XXX For other purposes, such as measuring the articular surface area of the centrum to estimate biomechanical loading or intervertebral cartilage properties, we might prefer to orient the vertebra with the articular surfaces vertical</w:t>
       </w:r>
     </w:p>
     <w:p>
@@ -217,16 +213,6 @@
           <w:lang w:eastAsia="en-GB"/>
         </w:rPr>
         <w:t>We are grateful to the reviewer for catching some embarrassing typos and grammatical errors.</w:t>
-      </w:r>
-    </w:p>
-    <w:p>
-      <w:pPr>
-        <w:pStyle w:val="TextBody"/>
-        <w:rPr/>
-      </w:pPr>
-      <w:r>
-        <w:rPr/>
-        <w:t>XXX Work through the annotated manuscript for specifics.</w:t>
       </w:r>
     </w:p>
     <w:p>
@@ -673,7 +659,7 @@
     <w:qFormat/>
     <w:pPr>
       <w:widowControl/>
-      <w:overflowPunct w:val="false"/>
+      <w:overflowPunct w:val="true"/>
       <w:bidi w:val="0"/>
       <w:ind w:left="0" w:right="0" w:hanging="0"/>
       <w:jc w:val="left"/>
@@ -810,6 +796,69 @@
       <w:rFonts w:ascii="OpenSymbol" w:hAnsi="OpenSymbol" w:eastAsia="OpenSymbol" w:cs="OpenSymbol"/>
     </w:rPr>
   </w:style>
+  <w:style w:type="character" w:styleId="ListLabel13">
+    <w:name w:val="ListLabel 13"/>
+    <w:qFormat/>
+    <w:rPr>
+      <w:rFonts w:cs="OpenSymbol"/>
+    </w:rPr>
+  </w:style>
+  <w:style w:type="character" w:styleId="ListLabel14">
+    <w:name w:val="ListLabel 14"/>
+    <w:qFormat/>
+    <w:rPr>
+      <w:rFonts w:cs="OpenSymbol"/>
+    </w:rPr>
+  </w:style>
+  <w:style w:type="character" w:styleId="ListLabel15">
+    <w:name w:val="ListLabel 15"/>
+    <w:qFormat/>
+    <w:rPr>
+      <w:rFonts w:cs="OpenSymbol"/>
+    </w:rPr>
+  </w:style>
+  <w:style w:type="character" w:styleId="ListLabel16">
+    <w:name w:val="ListLabel 16"/>
+    <w:qFormat/>
+    <w:rPr>
+      <w:rFonts w:cs="OpenSymbol"/>
+    </w:rPr>
+  </w:style>
+  <w:style w:type="character" w:styleId="ListLabel17">
+    <w:name w:val="ListLabel 17"/>
+    <w:qFormat/>
+    <w:rPr>
+      <w:rFonts w:cs="OpenSymbol"/>
+    </w:rPr>
+  </w:style>
+  <w:style w:type="character" w:styleId="ListLabel18">
+    <w:name w:val="ListLabel 18"/>
+    <w:qFormat/>
+    <w:rPr>
+      <w:rFonts w:cs="OpenSymbol"/>
+    </w:rPr>
+  </w:style>
+  <w:style w:type="character" w:styleId="ListLabel19">
+    <w:name w:val="ListLabel 19"/>
+    <w:qFormat/>
+    <w:rPr>
+      <w:rFonts w:cs="OpenSymbol"/>
+    </w:rPr>
+  </w:style>
+  <w:style w:type="character" w:styleId="ListLabel20">
+    <w:name w:val="ListLabel 20"/>
+    <w:qFormat/>
+    <w:rPr>
+      <w:rFonts w:cs="OpenSymbol"/>
+    </w:rPr>
+  </w:style>
+  <w:style w:type="character" w:styleId="ListLabel21">
+    <w:name w:val="ListLabel 21"/>
+    <w:qFormat/>
+    <w:rPr>
+      <w:rFonts w:cs="OpenSymbol"/>
+    </w:rPr>
+  </w:style>
   <w:style w:type="paragraph" w:styleId="Heading">
     <w:name w:val="Heading"/>
     <w:basedOn w:val="Normal"/>

</xml_diff>

<commit_message>
Complete, but not fully checked
</commit_message>
<xml_diff>
--- a/revision2/response-to-reviews2.docx
+++ b/revision2/response-to-reviews2.docx
@@ -95,85 +95,61 @@
       </w:pPr>
       <w:r>
         <w:rPr/>
-        <w:t>XXX We are grateful for the suggestions of changes in wording, and have adopted some of them.</w:t>
-      </w:r>
-    </w:p>
-    <w:p>
-      <w:pPr>
-        <w:pStyle w:val="TextBody"/>
-        <w:rPr/>
-      </w:pPr>
-      <w:r>
-        <w:rPr/>
-        <w:t>We have added references where (rightly) requested:</w:t>
-      </w:r>
-    </w:p>
-    <w:p>
-      <w:pPr>
-        <w:pStyle w:val="TextBody"/>
-        <w:numPr>
-          <w:ilvl w:val="0"/>
-          <w:numId w:val="3"/>
-        </w:numPr>
-        <w:rPr/>
-      </w:pPr>
-      <w:r>
-        <w:rPr/>
-        <w:t>XXX Although the spinal cord does not completely fill the neural canal in most vertebrates, the cross-sectional area of the neural canal does vary in concert with the cross-sectional area of the spinal cord.</w:t>
-      </w:r>
-    </w:p>
-    <w:p>
-      <w:pPr>
-        <w:pStyle w:val="TextBody"/>
-        <w:numPr>
-          <w:ilvl w:val="0"/>
-          <w:numId w:val="3"/>
-        </w:numPr>
-        <w:rPr/>
-      </w:pPr>
-      <w:r>
-        <w:rPr/>
-        <w:t>XXX For other purposes, such as measuring the articular surface area of the centrum to estimate biomechanical loading or intervertebral cartilage properties, we might prefer to orient the vertebra with the articular surfaces vertical</w:t>
-      </w:r>
-    </w:p>
-    <w:p>
-      <w:pPr>
-        <w:pStyle w:val="TextBody"/>
-        <w:rPr/>
-      </w:pPr>
-      <w:r>
-        <w:rPr/>
-        <w:t>XXX The point that orientation is important for morphometric landmarks is useful, and we have incorporated it. We have followed other suggested tweaks that improve the generality of statements that at times are too focused on angles.</w:t>
-      </w:r>
-    </w:p>
-    <w:p>
-      <w:pPr>
-        <w:pStyle w:val="TextBody"/>
-        <w:rPr/>
-      </w:pPr>
-      <w:r>
-        <w:rPr/>
-        <w:t>XXX The suggested changes to Figures 1 and 2 are both helpful, and we have implemented them.</w:t>
-      </w:r>
-    </w:p>
-    <w:p>
-      <w:pPr>
-        <w:pStyle w:val="TextBody"/>
-        <w:rPr/>
-      </w:pPr>
-      <w:r>
-        <w:rPr/>
-        <w:t>XXX We have looked at the four papers recommended by Marek as relevant to out work, and … Well?</w:t>
-      </w:r>
-    </w:p>
-    <w:p>
-      <w:pPr>
-        <w:pStyle w:val="TextBody"/>
-        <w:rPr/>
-      </w:pPr>
-      <w:r>
-        <w:rPr/>
-        <w:t>XXX Work through the annotated manuscript for specifics.</w:t>
+        <w:t>We are grateful for the suggestions of changes in wording, and have adopted some of them.</w:t>
+      </w:r>
+    </w:p>
+    <w:p>
+      <w:pPr>
+        <w:pStyle w:val="TextBody"/>
+        <w:rPr/>
+      </w:pPr>
+      <w:r>
+        <w:rPr/>
+        <w:t xml:space="preserve">We have added </w:t>
+      </w:r>
+      <w:r>
+        <w:rPr/>
+        <w:t xml:space="preserve">some </w:t>
+      </w:r>
+      <w:r>
+        <w:rPr/>
+        <w:t>references where requested.</w:t>
+      </w:r>
+    </w:p>
+    <w:p>
+      <w:pPr>
+        <w:pStyle w:val="TextBody"/>
+        <w:rPr/>
+      </w:pPr>
+      <w:r>
+        <w:rPr/>
+        <w:t>The point that orientation is important for morphometric landmarks is useful, and we have incorporated it. We have followed other suggested tweaks that improve the generality of statements that at times are too focused on angles.</w:t>
+      </w:r>
+    </w:p>
+    <w:p>
+      <w:pPr>
+        <w:pStyle w:val="TextBody"/>
+        <w:rPr/>
+      </w:pPr>
+      <w:r>
+        <w:rPr/>
+        <w:t xml:space="preserve">The suggested changes to Figures 1, 2 </w:t>
+      </w:r>
+      <w:r>
+        <w:rPr/>
+        <w:t xml:space="preserve">and 3 </w:t>
+      </w:r>
+      <w:r>
+        <w:rPr/>
+        <w:t xml:space="preserve">are </w:t>
+      </w:r>
+      <w:r>
+        <w:rPr/>
+        <w:t xml:space="preserve">all </w:t>
+      </w:r>
+      <w:r>
+        <w:rPr/>
+        <w:t>helpful, and we have implemented them.</w:t>
       </w:r>
     </w:p>
     <w:p>
@@ -200,7 +176,7 @@
         <w:rPr>
           <w:lang w:eastAsia="en-GB"/>
         </w:rPr>
-        <w:t>XXX Tschopp’s further comments on the matter of neural canal cross-sectional area are well taken. We have revised the relevant section of the manuscript to make our point in a different way, recognising that the area shown in Figure 2, parts A and B is simply incorrect, and that this is itself an argument for using a neural-canal-based definition.</w:t>
+        <w:t>Tschopp’s further comments on the matter of neural canal cross-sectional area are well taken. We have revised the relevant section of the manuscript to make our point in a different way, recognising that the area shown in Figure 2, parts A and B is simply incorrect, and that this is itself an argument for using a neural-canal-based definition.</w:t>
       </w:r>
     </w:p>
     <w:p>
@@ -213,6 +189,18 @@
           <w:lang w:eastAsia="en-GB"/>
         </w:rPr>
         <w:t>We are grateful to the reviewer for catching some embarrassing typos and grammatical errors.</w:t>
+      </w:r>
+    </w:p>
+    <w:p>
+      <w:pPr>
+        <w:pStyle w:val="TextBody"/>
+        <w:rPr/>
+      </w:pPr>
+      <w:r>
+        <w:rPr>
+          <w:lang w:eastAsia="en-GB"/>
+        </w:rPr>
+        <w:t>Tschopp noted that the vertebrae in Figure 3, unlike all the others in the manuscript, were shown in left lateral view. We have reversed Figure 3 to bring its lateral-view images in line with those elsewhere in the paper.</w:t>
       </w:r>
     </w:p>
     <w:p>
@@ -237,17 +225,64 @@
       </w:pPr>
       <w:r>
         <w:rPr/>
-        <w:t>XXX We are happy to move the Open Peer Review section down into the acknowledgements, as you suggest. This seems like a happy arrangement that both preserves important material and prevents it from interrupting the main flow of the argument.</w:t>
-      </w:r>
-    </w:p>
-    <w:p>
-      <w:pPr>
-        <w:pStyle w:val="TextBody"/>
-        <w:rPr/>
-      </w:pPr>
-      <w:r>
-        <w:rPr/>
-        <w:t>Finally, we resist the suggestion of shopping the backgrounds out of Figure 11. The purpose of that particular illustration is precisely to show the “rough and ready” approach in action in real physical environments, and presenting it in a neatly cleaned-up form would undermine that.</w:t>
+        <w:t>We are happy to move the Open Peer Review section down into the acknowledgements, as you suggest. This seems like a happy arrangement that both preserves important material and prevents it from interrupting the main flow of the argument.</w:t>
+      </w:r>
+    </w:p>
+    <w:p>
+      <w:pPr>
+        <w:pStyle w:val="TextBody"/>
+        <w:rPr/>
+      </w:pPr>
+      <w:r>
+        <w:rPr/>
+        <w:t>W</w:t>
+      </w:r>
+      <w:r>
+        <w:rPr/>
+        <w:t>e resist the suggestion of shopping the backgrounds out of Figure 11. The purpose of that particular illustration is precisely to show the “rough and ready” approach in action in real physical environments, and presenting it in a neatly cleaned-up form would undermine that.</w:t>
+      </w:r>
+    </w:p>
+    <w:p>
+      <w:pPr>
+        <w:pStyle w:val="Heading1"/>
+        <w:ind w:left="0" w:right="0" w:hanging="0"/>
+        <w:rPr/>
+      </w:pPr>
+      <w:r>
+        <w:rPr/>
+        <w:t>Miscellaneous changes</w:t>
+      </w:r>
+    </w:p>
+    <w:p>
+      <w:pPr>
+        <w:pStyle w:val="TextBody"/>
+        <w:rPr/>
+      </w:pPr>
+      <w:r>
+        <w:rPr/>
+        <w:t>In addition to the requested changes to Figures 1–3, we have also updated Figure 10 to include arrows showing the translation and rotation performed in Method 4.</w:t>
+      </w:r>
+    </w:p>
+    <w:p>
+      <w:pPr>
+        <w:pStyle w:val="TextBody"/>
+        <w:rPr/>
+      </w:pPr>
+      <w:r>
+        <w:rPr/>
+        <w:t>We have u</w:t>
+      </w:r>
+      <w:r>
+        <w:rPr/>
+        <w:t>pdate</w:t>
+      </w:r>
+      <w:r>
+        <w:rPr/>
+        <w:t xml:space="preserve">d the </w:t>
+      </w:r>
+      <w:r>
+        <w:rPr/>
+        <w:t>acknowledgements.</w:t>
       </w:r>
     </w:p>
     <w:p>
@@ -258,16 +293,6 @@
       <w:r>
         <w:rPr/>
         <w:t>Overall, we are really pleased with the form this paper has arrived in.</w:t>
-      </w:r>
-    </w:p>
-    <w:p>
-      <w:pPr>
-        <w:pStyle w:val="TextBody"/>
-        <w:rPr/>
-      </w:pPr>
-      <w:r>
-        <w:rPr/>
-        <w:t>XXX Update acknowledgements</w:t>
       </w:r>
     </w:p>
     <w:p>
@@ -480,160 +505,11 @@
       </w:pPr>
     </w:lvl>
   </w:abstractNum>
-  <w:abstractNum w:abstractNumId="3">
-    <w:lvl w:ilvl="0">
-      <w:start w:val="1"/>
-      <w:numFmt w:val="bullet"/>
-      <w:lvlText w:val=""/>
-      <w:lvlJc w:val="left"/>
-      <w:pPr>
-        <w:tabs>
-          <w:tab w:val="num" w:pos="720"/>
-        </w:tabs>
-        <w:ind w:left="720" w:hanging="360"/>
-      </w:pPr>
-      <w:rPr>
-        <w:rFonts w:ascii="Symbol" w:hAnsi="Symbol" w:cs="Symbol" w:hint="default"/>
-        <w:rFonts w:cs="OpenSymbol"/>
-      </w:rPr>
-    </w:lvl>
-    <w:lvl w:ilvl="1">
-      <w:start w:val="1"/>
-      <w:numFmt w:val="bullet"/>
-      <w:lvlText w:val="◦"/>
-      <w:lvlJc w:val="left"/>
-      <w:pPr>
-        <w:tabs>
-          <w:tab w:val="num" w:pos="1080"/>
-        </w:tabs>
-        <w:ind w:left="1080" w:hanging="360"/>
-      </w:pPr>
-      <w:rPr>
-        <w:rFonts w:ascii="OpenSymbol" w:hAnsi="OpenSymbol" w:cs="OpenSymbol" w:hint="default"/>
-        <w:rFonts w:cs="OpenSymbol"/>
-      </w:rPr>
-    </w:lvl>
-    <w:lvl w:ilvl="2">
-      <w:start w:val="1"/>
-      <w:numFmt w:val="bullet"/>
-      <w:lvlText w:val="▪"/>
-      <w:lvlJc w:val="left"/>
-      <w:pPr>
-        <w:tabs>
-          <w:tab w:val="num" w:pos="1440"/>
-        </w:tabs>
-        <w:ind w:left="1440" w:hanging="360"/>
-      </w:pPr>
-      <w:rPr>
-        <w:rFonts w:ascii="OpenSymbol" w:hAnsi="OpenSymbol" w:cs="OpenSymbol" w:hint="default"/>
-        <w:rFonts w:cs="OpenSymbol"/>
-      </w:rPr>
-    </w:lvl>
-    <w:lvl w:ilvl="3">
-      <w:start w:val="1"/>
-      <w:numFmt w:val="bullet"/>
-      <w:lvlText w:val=""/>
-      <w:lvlJc w:val="left"/>
-      <w:pPr>
-        <w:tabs>
-          <w:tab w:val="num" w:pos="1800"/>
-        </w:tabs>
-        <w:ind w:left="1800" w:hanging="360"/>
-      </w:pPr>
-      <w:rPr>
-        <w:rFonts w:ascii="Symbol" w:hAnsi="Symbol" w:cs="Symbol" w:hint="default"/>
-        <w:rFonts w:cs="OpenSymbol"/>
-      </w:rPr>
-    </w:lvl>
-    <w:lvl w:ilvl="4">
-      <w:start w:val="1"/>
-      <w:numFmt w:val="bullet"/>
-      <w:lvlText w:val="◦"/>
-      <w:lvlJc w:val="left"/>
-      <w:pPr>
-        <w:tabs>
-          <w:tab w:val="num" w:pos="2160"/>
-        </w:tabs>
-        <w:ind w:left="2160" w:hanging="360"/>
-      </w:pPr>
-      <w:rPr>
-        <w:rFonts w:ascii="OpenSymbol" w:hAnsi="OpenSymbol" w:cs="OpenSymbol" w:hint="default"/>
-        <w:rFonts w:cs="OpenSymbol"/>
-      </w:rPr>
-    </w:lvl>
-    <w:lvl w:ilvl="5">
-      <w:start w:val="1"/>
-      <w:numFmt w:val="bullet"/>
-      <w:lvlText w:val="▪"/>
-      <w:lvlJc w:val="left"/>
-      <w:pPr>
-        <w:tabs>
-          <w:tab w:val="num" w:pos="2520"/>
-        </w:tabs>
-        <w:ind w:left="2520" w:hanging="360"/>
-      </w:pPr>
-      <w:rPr>
-        <w:rFonts w:ascii="OpenSymbol" w:hAnsi="OpenSymbol" w:cs="OpenSymbol" w:hint="default"/>
-        <w:rFonts w:cs="OpenSymbol"/>
-      </w:rPr>
-    </w:lvl>
-    <w:lvl w:ilvl="6">
-      <w:start w:val="1"/>
-      <w:numFmt w:val="bullet"/>
-      <w:lvlText w:val=""/>
-      <w:lvlJc w:val="left"/>
-      <w:pPr>
-        <w:tabs>
-          <w:tab w:val="num" w:pos="2880"/>
-        </w:tabs>
-        <w:ind w:left="2880" w:hanging="360"/>
-      </w:pPr>
-      <w:rPr>
-        <w:rFonts w:ascii="Symbol" w:hAnsi="Symbol" w:cs="Symbol" w:hint="default"/>
-        <w:rFonts w:cs="OpenSymbol"/>
-      </w:rPr>
-    </w:lvl>
-    <w:lvl w:ilvl="7">
-      <w:start w:val="1"/>
-      <w:numFmt w:val="bullet"/>
-      <w:lvlText w:val="◦"/>
-      <w:lvlJc w:val="left"/>
-      <w:pPr>
-        <w:tabs>
-          <w:tab w:val="num" w:pos="3240"/>
-        </w:tabs>
-        <w:ind w:left="3240" w:hanging="360"/>
-      </w:pPr>
-      <w:rPr>
-        <w:rFonts w:ascii="OpenSymbol" w:hAnsi="OpenSymbol" w:cs="OpenSymbol" w:hint="default"/>
-        <w:rFonts w:cs="OpenSymbol"/>
-      </w:rPr>
-    </w:lvl>
-    <w:lvl w:ilvl="8">
-      <w:start w:val="1"/>
-      <w:numFmt w:val="bullet"/>
-      <w:lvlText w:val="▪"/>
-      <w:lvlJc w:val="left"/>
-      <w:pPr>
-        <w:tabs>
-          <w:tab w:val="num" w:pos="3600"/>
-        </w:tabs>
-        <w:ind w:left="3600" w:hanging="360"/>
-      </w:pPr>
-      <w:rPr>
-        <w:rFonts w:ascii="OpenSymbol" w:hAnsi="OpenSymbol" w:cs="OpenSymbol" w:hint="default"/>
-        <w:rFonts w:cs="OpenSymbol"/>
-      </w:rPr>
-    </w:lvl>
-  </w:abstractNum>
   <w:num w:numId="1">
     <w:abstractNumId w:val="1"/>
   </w:num>
   <w:num w:numId="2">
     <w:abstractNumId w:val="2"/>
-  </w:num>
-  <w:num w:numId="3">
-    <w:abstractNumId w:val="3"/>
   </w:num>
 </w:numbering>
 </file>
@@ -659,7 +535,7 @@
     <w:qFormat/>
     <w:pPr>
       <w:widowControl/>
-      <w:overflowPunct w:val="true"/>
+      <w:overflowPunct w:val="false"/>
       <w:bidi w:val="0"/>
       <w:ind w:left="0" w:right="0" w:hanging="0"/>
       <w:jc w:val="left"/>
@@ -859,6 +735,69 @@
       <w:rFonts w:cs="OpenSymbol"/>
     </w:rPr>
   </w:style>
+  <w:style w:type="character" w:styleId="ListLabel22">
+    <w:name w:val="ListLabel 22"/>
+    <w:qFormat/>
+    <w:rPr>
+      <w:rFonts w:cs="OpenSymbol"/>
+    </w:rPr>
+  </w:style>
+  <w:style w:type="character" w:styleId="ListLabel23">
+    <w:name w:val="ListLabel 23"/>
+    <w:qFormat/>
+    <w:rPr>
+      <w:rFonts w:cs="OpenSymbol"/>
+    </w:rPr>
+  </w:style>
+  <w:style w:type="character" w:styleId="ListLabel24">
+    <w:name w:val="ListLabel 24"/>
+    <w:qFormat/>
+    <w:rPr>
+      <w:rFonts w:cs="OpenSymbol"/>
+    </w:rPr>
+  </w:style>
+  <w:style w:type="character" w:styleId="ListLabel25">
+    <w:name w:val="ListLabel 25"/>
+    <w:qFormat/>
+    <w:rPr>
+      <w:rFonts w:cs="OpenSymbol"/>
+    </w:rPr>
+  </w:style>
+  <w:style w:type="character" w:styleId="ListLabel26">
+    <w:name w:val="ListLabel 26"/>
+    <w:qFormat/>
+    <w:rPr>
+      <w:rFonts w:cs="OpenSymbol"/>
+    </w:rPr>
+  </w:style>
+  <w:style w:type="character" w:styleId="ListLabel27">
+    <w:name w:val="ListLabel 27"/>
+    <w:qFormat/>
+    <w:rPr>
+      <w:rFonts w:cs="OpenSymbol"/>
+    </w:rPr>
+  </w:style>
+  <w:style w:type="character" w:styleId="ListLabel28">
+    <w:name w:val="ListLabel 28"/>
+    <w:qFormat/>
+    <w:rPr>
+      <w:rFonts w:cs="OpenSymbol"/>
+    </w:rPr>
+  </w:style>
+  <w:style w:type="character" w:styleId="ListLabel29">
+    <w:name w:val="ListLabel 29"/>
+    <w:qFormat/>
+    <w:rPr>
+      <w:rFonts w:cs="OpenSymbol"/>
+    </w:rPr>
+  </w:style>
+  <w:style w:type="character" w:styleId="ListLabel30">
+    <w:name w:val="ListLabel 30"/>
+    <w:qFormat/>
+    <w:rPr>
+      <w:rFonts w:cs="OpenSymbol"/>
+    </w:rPr>
+  </w:style>
   <w:style w:type="paragraph" w:styleId="Heading">
     <w:name w:val="Heading"/>
     <w:basedOn w:val="Normal"/>

</xml_diff>